<commit_message>
Tabella casi d'uso - UPDATE
</commit_message>
<xml_diff>
--- a/TabellaCasiD'uso.docx
+++ b/TabellaCasiD'uso.docx
@@ -107,7 +107,7 @@
                 <v:shape id="_x0000_i1025" type="#_x0000_t75" style="width:197.65pt;height:281.9pt" o:ole="">
                   <v:imagedata r:id="rId5" o:title=""/>
                 </v:shape>
-                <o:OLEObject Type="Embed" ProgID="Visio.Drawing.11" ShapeID="_x0000_i1025" DrawAspect="Content" ObjectID="_1492593036" r:id="rId6"/>
+                <o:OLEObject Type="Embed" ProgID="Visio.Drawing.11" ShapeID="_x0000_i1025" DrawAspect="Content" ObjectID="_1492700105" r:id="rId6"/>
               </w:object>
             </w:r>
           </w:p>
@@ -461,10 +461,10 @@
           <w:p>
             <w:r>
               <w:object w:dxaOrig="4466" w:dyaOrig="882">
-                <v:shape id="_x0000_i1027" type="#_x0000_t75" style="width:223.45pt;height:44.15pt" o:ole="">
+                <v:shape id="_x0000_i1026" type="#_x0000_t75" style="width:223.45pt;height:44.15pt" o:ole="">
                   <v:imagedata r:id="rId7" o:title=""/>
                 </v:shape>
-                <o:OLEObject Type="Embed" ProgID="Visio.Drawing.11" ShapeID="_x0000_i1027" DrawAspect="Content" ObjectID="_1492593037" r:id="rId8"/>
+                <o:OLEObject Type="Embed" ProgID="Visio.Drawing.11" ShapeID="_x0000_i1026" DrawAspect="Content" ObjectID="_1492700106" r:id="rId8"/>
               </w:object>
             </w:r>
           </w:p>
@@ -515,6 +515,11 @@
           <w:p>
             <w:r>
               <w:t>- E' il turno del giocatore</w:t>
+            </w:r>
+          </w:p>
+          <w:p>
+            <w:r>
+              <w:t>- E' la fase di attacco del giocatore</w:t>
             </w:r>
           </w:p>
           <w:p>
@@ -524,7 +529,7 @@
               </w:rPr>
             </w:pPr>
             <w:r>
-              <w:t>- E' la fase di attacco del giocatore</w:t>
+              <w:t>- Il giocatore possiede un territorio da cui attaccare (2+ armate e confinante con stato nemico)</w:t>
             </w:r>
           </w:p>
         </w:tc>
@@ -763,8 +768,6 @@
         </w:tc>
       </w:tr>
     </w:tbl>
-    <w:p/>
-    <w:p/>
     <w:p/>
     <w:p/>
     <w:p/>
@@ -829,10 +832,7 @@
           </w:tcPr>
           <w:p>
             <w:r>
-              <w:t>Viene effettuata la selezione di due stati: la sorgente e la destinazione dell</w:t>
-            </w:r>
-            <w:r>
-              <w:t>o spostamento</w:t>
+              <w:t>Viene effettuata la selezione di due stati: la sorgente e la destinazione dello spostamento</w:t>
             </w:r>
           </w:p>
         </w:tc>
@@ -855,10 +855,10 @@
           <w:p>
             <w:r>
               <w:object w:dxaOrig="4625" w:dyaOrig="865">
-                <v:shape id="_x0000_i1026" type="#_x0000_t75" style="width:230.95pt;height:43.45pt" o:ole="">
+                <v:shape id="_x0000_i1027" type="#_x0000_t75" style="width:230.95pt;height:43.45pt" o:ole="">
                   <v:imagedata r:id="rId9" o:title=""/>
                 </v:shape>
-                <o:OLEObject Type="Embed" ProgID="Visio.Drawing.11" ShapeID="_x0000_i1026" DrawAspect="Content" ObjectID="_1492593038" r:id="rId10"/>
+                <o:OLEObject Type="Embed" ProgID="Visio.Drawing.11" ShapeID="_x0000_i1027" DrawAspect="Content" ObjectID="_1492700107" r:id="rId10"/>
               </w:object>
             </w:r>
           </w:p>
@@ -1055,13 +1055,7 @@
               <w:ind w:left="0"/>
             </w:pPr>
             <w:r>
-              <w:t>2</w:t>
-            </w:r>
-            <w:r>
-              <w:t xml:space="preserve">.a Se </w:t>
-            </w:r>
-            <w:r>
-              <w:t>lo stato non è in suo possesso</w:t>
+              <w:t>2.a Se lo stato non è in suo possesso</w:t>
             </w:r>
             <w:r>
               <w:t xml:space="preserve"> o non confinante con quello scelto al passo 1</w:t>
@@ -1076,13 +1070,7 @@
               </w:rPr>
             </w:pPr>
             <w:r>
-              <w:t xml:space="preserve">       </w:t>
-            </w:r>
-            <w:r>
-              <w:t>2</w:t>
-            </w:r>
-            <w:r>
-              <w:t xml:space="preserve">.a.1 </w:t>
+              <w:t xml:space="preserve">       2.a.1 </w:t>
             </w:r>
             <w:r>
               <w:t>Si</w:t>
@@ -1135,6 +1123,1401 @@
         </w:tc>
       </w:tr>
     </w:tbl>
+    <w:p/>
+    <w:p/>
+    <w:tbl>
+      <w:tblPr>
+        <w:tblStyle w:val="Grigliatabella"/>
+        <w:tblW w:w="0" w:type="auto"/>
+        <w:tblLook w:val="04A0"/>
+      </w:tblPr>
+      <w:tblGrid>
+        <w:gridCol w:w="2235"/>
+        <w:gridCol w:w="7543"/>
+      </w:tblGrid>
+      <w:tr>
+        <w:tc>
+          <w:tcPr>
+            <w:tcW w:w="2235" w:type="dxa"/>
+          </w:tcPr>
+          <w:p>
+            <w:r>
+              <w:t>Titolo</w:t>
+            </w:r>
+          </w:p>
+        </w:tc>
+        <w:tc>
+          <w:tcPr>
+            <w:tcW w:w="7543" w:type="dxa"/>
+          </w:tcPr>
+          <w:p>
+            <w:r>
+              <w:t>Posiziona Armate</w:t>
+            </w:r>
+          </w:p>
+        </w:tc>
+      </w:tr>
+      <w:tr>
+        <w:tc>
+          <w:tcPr>
+            <w:tcW w:w="2235" w:type="dxa"/>
+          </w:tcPr>
+          <w:p>
+            <w:r>
+              <w:t>Descrizione</w:t>
+            </w:r>
+          </w:p>
+        </w:tc>
+        <w:tc>
+          <w:tcPr>
+            <w:tcW w:w="7543" w:type="dxa"/>
+          </w:tcPr>
+          <w:p>
+            <w:r>
+              <w:t>Viene effettuato l'assegnamento delle truppe non ancora posizionate</w:t>
+            </w:r>
+          </w:p>
+        </w:tc>
+      </w:tr>
+      <w:tr>
+        <w:tc>
+          <w:tcPr>
+            <w:tcW w:w="2235" w:type="dxa"/>
+          </w:tcPr>
+          <w:p>
+            <w:r>
+              <w:t>Relazioni</w:t>
+            </w:r>
+          </w:p>
+        </w:tc>
+        <w:tc>
+          <w:tcPr>
+            <w:tcW w:w="7543" w:type="dxa"/>
+          </w:tcPr>
+          <w:p/>
+        </w:tc>
+      </w:tr>
+      <w:tr>
+        <w:tc>
+          <w:tcPr>
+            <w:tcW w:w="2235" w:type="dxa"/>
+          </w:tcPr>
+          <w:p>
+            <w:r>
+              <w:t>Attori</w:t>
+            </w:r>
+          </w:p>
+        </w:tc>
+        <w:tc>
+          <w:tcPr>
+            <w:tcW w:w="7543" w:type="dxa"/>
+          </w:tcPr>
+          <w:p>
+            <w:r>
+              <w:t>Giocatore</w:t>
+            </w:r>
+          </w:p>
+        </w:tc>
+      </w:tr>
+      <w:tr>
+        <w:tc>
+          <w:tcPr>
+            <w:tcW w:w="2235" w:type="dxa"/>
+          </w:tcPr>
+          <w:p>
+            <w:r>
+              <w:t>Precondizioni</w:t>
+            </w:r>
+          </w:p>
+        </w:tc>
+        <w:tc>
+          <w:tcPr>
+            <w:tcW w:w="7543" w:type="dxa"/>
+          </w:tcPr>
+          <w:p>
+            <w:r>
+              <w:t>- Esiste una partita in corso</w:t>
+            </w:r>
+          </w:p>
+          <w:p>
+            <w:r>
+              <w:t>- E' il turno del giocatore</w:t>
+            </w:r>
+          </w:p>
+          <w:p>
+            <w:r>
+              <w:t xml:space="preserve">- E' la fase di preturno </w:t>
+            </w:r>
+          </w:p>
+        </w:tc>
+      </w:tr>
+      <w:tr>
+        <w:tc>
+          <w:tcPr>
+            <w:tcW w:w="2235" w:type="dxa"/>
+          </w:tcPr>
+          <w:p>
+            <w:r>
+              <w:t>Postcondizioni</w:t>
+            </w:r>
+          </w:p>
+        </w:tc>
+        <w:tc>
+          <w:tcPr>
+            <w:tcW w:w="7543" w:type="dxa"/>
+          </w:tcPr>
+          <w:p>
+            <w:r>
+              <w:t>- Il giocatore non ha più truppe da posizionare</w:t>
+            </w:r>
+          </w:p>
+        </w:tc>
+      </w:tr>
+      <w:tr>
+        <w:tc>
+          <w:tcPr>
+            <w:tcW w:w="2235" w:type="dxa"/>
+          </w:tcPr>
+          <w:p>
+            <w:r>
+              <w:t>Scenario Principale</w:t>
+            </w:r>
+          </w:p>
+        </w:tc>
+        <w:tc>
+          <w:tcPr>
+            <w:tcW w:w="7543" w:type="dxa"/>
+          </w:tcPr>
+          <w:p>
+            <w:pPr>
+              <w:pStyle w:val="Paragrafoelenco"/>
+              <w:ind w:left="0" w:right="57"/>
+            </w:pPr>
+            <w:r>
+              <w:t xml:space="preserve">1. il giocatore seleziona uno stato </w:t>
+            </w:r>
+          </w:p>
+          <w:p>
+            <w:pPr>
+              <w:pStyle w:val="Paragrafoelenco"/>
+              <w:ind w:left="0" w:right="57"/>
+            </w:pPr>
+            <w:r>
+              <w:t xml:space="preserve">2. </w:t>
+            </w:r>
+            <w:r>
+              <w:t>il giocatore "clicca</w:t>
+            </w:r>
+            <w:r>
+              <w:t xml:space="preserve"> su aggiungi</w:t>
+            </w:r>
+            <w:r>
+              <w:t>" per aggiungere le armate allo stato</w:t>
+            </w:r>
+          </w:p>
+          <w:p>
+            <w:pPr>
+              <w:pStyle w:val="Paragrafoelenco"/>
+              <w:ind w:left="0" w:right="57"/>
+            </w:pPr>
+            <w:r>
+              <w:t>3. Se le truppe da distribuire sono finite, il giocatore può terminare la fase, altrimenti</w:t>
+            </w:r>
+          </w:p>
+          <w:p>
+            <w:pPr>
+              <w:pStyle w:val="Paragrafoelenco"/>
+              <w:ind w:left="0" w:right="57"/>
+            </w:pPr>
+            <w:r>
+              <w:t xml:space="preserve">    3.a Si torna al passo 1</w:t>
+            </w:r>
+          </w:p>
+          <w:p>
+            <w:pPr>
+              <w:pStyle w:val="Paragrafoelenco"/>
+              <w:ind w:left="0" w:right="57"/>
+            </w:pPr>
+            <w:r>
+              <w:t xml:space="preserve">    3.b Si torna al passo 2</w:t>
+            </w:r>
+          </w:p>
+        </w:tc>
+      </w:tr>
+      <w:tr>
+        <w:tc>
+          <w:tcPr>
+            <w:tcW w:w="2235" w:type="dxa"/>
+          </w:tcPr>
+          <w:p>
+            <w:r>
+              <w:t>Scenari Alternativi</w:t>
+            </w:r>
+          </w:p>
+        </w:tc>
+        <w:tc>
+          <w:tcPr>
+            <w:tcW w:w="7543" w:type="dxa"/>
+          </w:tcPr>
+          <w:p>
+            <w:pPr>
+              <w:pStyle w:val="Paragrafoelenco"/>
+              <w:ind w:left="0"/>
+            </w:pPr>
+            <w:r>
+              <w:t>1.a Se lo stato non è di suo possesso</w:t>
+            </w:r>
+          </w:p>
+          <w:p>
+            <w:pPr>
+              <w:pStyle w:val="Paragrafoelenco"/>
+              <w:ind w:left="0"/>
+            </w:pPr>
+            <w:r>
+              <w:t xml:space="preserve">    1.a.1 Si torna al passo 1</w:t>
+            </w:r>
+          </w:p>
+        </w:tc>
+      </w:tr>
+      <w:tr>
+        <w:tc>
+          <w:tcPr>
+            <w:tcW w:w="2235" w:type="dxa"/>
+          </w:tcPr>
+          <w:p>
+            <w:pPr>
+              <w:rPr>
+                <w:u w:val="single"/>
+              </w:rPr>
+            </w:pPr>
+            <w:r>
+              <w:t>Requisiti non funzionali</w:t>
+            </w:r>
+          </w:p>
+        </w:tc>
+        <w:tc>
+          <w:tcPr>
+            <w:tcW w:w="7543" w:type="dxa"/>
+          </w:tcPr>
+          <w:p/>
+        </w:tc>
+      </w:tr>
+      <w:tr>
+        <w:tc>
+          <w:tcPr>
+            <w:tcW w:w="2235" w:type="dxa"/>
+          </w:tcPr>
+          <w:p>
+            <w:r>
+              <w:t>Punti aperti</w:t>
+            </w:r>
+          </w:p>
+        </w:tc>
+        <w:tc>
+          <w:tcPr>
+            <w:tcW w:w="7543" w:type="dxa"/>
+          </w:tcPr>
+          <w:p/>
+        </w:tc>
+      </w:tr>
+    </w:tbl>
+    <w:p/>
+    <w:p/>
+    <w:p/>
+    <w:tbl>
+      <w:tblPr>
+        <w:tblStyle w:val="Grigliatabella"/>
+        <w:tblW w:w="0" w:type="auto"/>
+        <w:tblLook w:val="04A0"/>
+      </w:tblPr>
+      <w:tblGrid>
+        <w:gridCol w:w="2235"/>
+        <w:gridCol w:w="7543"/>
+      </w:tblGrid>
+      <w:tr>
+        <w:tc>
+          <w:tcPr>
+            <w:tcW w:w="2235" w:type="dxa"/>
+          </w:tcPr>
+          <w:p>
+            <w:r>
+              <w:t>Titolo</w:t>
+            </w:r>
+          </w:p>
+        </w:tc>
+        <w:tc>
+          <w:tcPr>
+            <w:tcW w:w="7543" w:type="dxa"/>
+          </w:tcPr>
+          <w:p>
+            <w:r>
+              <w:t>Attacco</w:t>
+            </w:r>
+          </w:p>
+        </w:tc>
+      </w:tr>
+      <w:tr>
+        <w:tc>
+          <w:tcPr>
+            <w:tcW w:w="2235" w:type="dxa"/>
+          </w:tcPr>
+          <w:p>
+            <w:r>
+              <w:t>Descrizione</w:t>
+            </w:r>
+          </w:p>
+        </w:tc>
+        <w:tc>
+          <w:tcPr>
+            <w:tcW w:w="7543" w:type="dxa"/>
+          </w:tcPr>
+          <w:p>
+            <w:r>
+              <w:t>Viene effettuato un attacco</w:t>
+            </w:r>
+          </w:p>
+        </w:tc>
+      </w:tr>
+      <w:tr>
+        <w:tc>
+          <w:tcPr>
+            <w:tcW w:w="2235" w:type="dxa"/>
+          </w:tcPr>
+          <w:p>
+            <w:r>
+              <w:t>Relazioni</w:t>
+            </w:r>
+          </w:p>
+        </w:tc>
+        <w:tc>
+          <w:tcPr>
+            <w:tcW w:w="7543" w:type="dxa"/>
+          </w:tcPr>
+          <w:p>
+            <w:r>
+              <w:object w:dxaOrig="4466" w:dyaOrig="3135">
+                <v:shape id="_x0000_i1028" type="#_x0000_t75" style="width:223.45pt;height:156.9pt" o:ole="">
+                  <v:imagedata r:id="rId11" o:title=""/>
+                </v:shape>
+                <o:OLEObject Type="Embed" ProgID="Visio.Drawing.11" ShapeID="_x0000_i1028" DrawAspect="Content" ObjectID="_1492700108" r:id="rId12"/>
+              </w:object>
+            </w:r>
+          </w:p>
+        </w:tc>
+      </w:tr>
+      <w:tr>
+        <w:tc>
+          <w:tcPr>
+            <w:tcW w:w="2235" w:type="dxa"/>
+          </w:tcPr>
+          <w:p>
+            <w:r>
+              <w:t>Attori</w:t>
+            </w:r>
+          </w:p>
+        </w:tc>
+        <w:tc>
+          <w:tcPr>
+            <w:tcW w:w="7543" w:type="dxa"/>
+          </w:tcPr>
+          <w:p>
+            <w:r>
+              <w:t>Giocatore</w:t>
+            </w:r>
+          </w:p>
+        </w:tc>
+      </w:tr>
+      <w:tr>
+        <w:tc>
+          <w:tcPr>
+            <w:tcW w:w="2235" w:type="dxa"/>
+          </w:tcPr>
+          <w:p>
+            <w:r>
+              <w:t>Precondizioni</w:t>
+            </w:r>
+          </w:p>
+        </w:tc>
+        <w:tc>
+          <w:tcPr>
+            <w:tcW w:w="7543" w:type="dxa"/>
+          </w:tcPr>
+          <w:p>
+            <w:r>
+              <w:t>- Esiste una partita in corso</w:t>
+            </w:r>
+          </w:p>
+          <w:p>
+            <w:r>
+              <w:t>- E' il turno del giocatore</w:t>
+            </w:r>
+          </w:p>
+          <w:p>
+            <w:r>
+              <w:t>- E' la fase di attacco</w:t>
+            </w:r>
+          </w:p>
+          <w:p>
+            <w:r>
+              <w:t xml:space="preserve">- Il giocatore possiede almeno uno stato con più di 1 armate confinante ad uno avversario (caso </w:t>
+            </w:r>
+            <w:r>
+              <w:t>contrario</w:t>
+            </w:r>
+            <w:r>
+              <w:t>, si salta questa parte?)</w:t>
+            </w:r>
+          </w:p>
+        </w:tc>
+      </w:tr>
+      <w:tr>
+        <w:tc>
+          <w:tcPr>
+            <w:tcW w:w="2235" w:type="dxa"/>
+          </w:tcPr>
+          <w:p>
+            <w:r>
+              <w:t>Postcondizioni</w:t>
+            </w:r>
+          </w:p>
+        </w:tc>
+        <w:tc>
+          <w:tcPr>
+            <w:tcW w:w="7543" w:type="dxa"/>
+          </w:tcPr>
+          <w:p>
+            <w:r>
+              <w:t xml:space="preserve"> </w:t>
+            </w:r>
+          </w:p>
+        </w:tc>
+      </w:tr>
+      <w:tr>
+        <w:tc>
+          <w:tcPr>
+            <w:tcW w:w="2235" w:type="dxa"/>
+          </w:tcPr>
+          <w:p>
+            <w:r>
+              <w:t>Scenario Principale</w:t>
+            </w:r>
+          </w:p>
+        </w:tc>
+        <w:tc>
+          <w:tcPr>
+            <w:tcW w:w="7543" w:type="dxa"/>
+          </w:tcPr>
+          <w:p>
+            <w:r>
+              <w:t>1. Il giocatore usa CU "Seleziona Territori Attacco"</w:t>
+            </w:r>
+          </w:p>
+          <w:p>
+            <w:pPr>
+              <w:pStyle w:val="Paragrafoelenco"/>
+              <w:ind w:left="0" w:right="57"/>
+            </w:pPr>
+            <w:r>
+              <w:t>2. Il giocatore deci</w:t>
+            </w:r>
+            <w:r>
+              <w:t>d</w:t>
+            </w:r>
+            <w:r>
+              <w:t>e con quante armate attaccare, minimo 1, massimo 3 o numero armate presenti in difesa (fare in modo che non possa selezionare altro...)</w:t>
+            </w:r>
+          </w:p>
+          <w:p>
+            <w:pPr>
+              <w:pStyle w:val="Paragrafoelenco"/>
+              <w:ind w:left="0" w:right="57"/>
+            </w:pPr>
+            <w:r>
+              <w:t xml:space="preserve">3. </w:t>
+            </w:r>
+            <w:r>
+              <w:t>In base all'esito dell'attacco:</w:t>
+            </w:r>
+          </w:p>
+          <w:p>
+            <w:pPr>
+              <w:pStyle w:val="Paragrafoelenco"/>
+              <w:ind w:left="0" w:right="57"/>
+            </w:pPr>
+            <w:r>
+              <w:t xml:space="preserve">    3.a Se soddisfatte le precondizioni, si torna al passo 1</w:t>
+            </w:r>
+          </w:p>
+          <w:p>
+            <w:pPr>
+              <w:pStyle w:val="Paragrafoelenco"/>
+              <w:ind w:left="0" w:right="57"/>
+            </w:pPr>
+            <w:r>
+              <w:t xml:space="preserve">    3.b Altrimenti, il giocatore è obbligato a passare alla fase successiva</w:t>
+            </w:r>
+            <w:r>
+              <w:t xml:space="preserve"> tramite CU                                                                                      </w:t>
+            </w:r>
+          </w:p>
+          <w:p>
+            <w:pPr>
+              <w:pStyle w:val="Paragrafoelenco"/>
+              <w:ind w:left="0" w:right="57"/>
+            </w:pPr>
+            <w:r>
+              <w:t xml:space="preserve">           "Fine Fase"</w:t>
+            </w:r>
+          </w:p>
+        </w:tc>
+      </w:tr>
+      <w:tr>
+        <w:tc>
+          <w:tcPr>
+            <w:tcW w:w="2235" w:type="dxa"/>
+          </w:tcPr>
+          <w:p>
+            <w:r>
+              <w:t>Scenari Alternativi</w:t>
+            </w:r>
+          </w:p>
+        </w:tc>
+        <w:tc>
+          <w:tcPr>
+            <w:tcW w:w="7543" w:type="dxa"/>
+          </w:tcPr>
+          <w:p>
+            <w:pPr>
+              <w:pStyle w:val="Paragrafoelenco"/>
+              <w:ind w:left="0"/>
+            </w:pPr>
+          </w:p>
+        </w:tc>
+      </w:tr>
+      <w:tr>
+        <w:tc>
+          <w:tcPr>
+            <w:tcW w:w="2235" w:type="dxa"/>
+          </w:tcPr>
+          <w:p>
+            <w:pPr>
+              <w:rPr>
+                <w:u w:val="single"/>
+              </w:rPr>
+            </w:pPr>
+            <w:r>
+              <w:t>Requisiti non funzionali</w:t>
+            </w:r>
+          </w:p>
+        </w:tc>
+        <w:tc>
+          <w:tcPr>
+            <w:tcW w:w="7543" w:type="dxa"/>
+          </w:tcPr>
+          <w:p/>
+        </w:tc>
+      </w:tr>
+      <w:tr>
+        <w:tc>
+          <w:tcPr>
+            <w:tcW w:w="2235" w:type="dxa"/>
+          </w:tcPr>
+          <w:p>
+            <w:r>
+              <w:t>Punti aperti</w:t>
+            </w:r>
+          </w:p>
+        </w:tc>
+        <w:tc>
+          <w:tcPr>
+            <w:tcW w:w="7543" w:type="dxa"/>
+          </w:tcPr>
+          <w:p/>
+        </w:tc>
+      </w:tr>
+    </w:tbl>
+    <w:p/>
+    <w:tbl>
+      <w:tblPr>
+        <w:tblStyle w:val="Grigliatabella"/>
+        <w:tblpPr w:leftFromText="141" w:rightFromText="141" w:vertAnchor="text" w:horzAnchor="margin" w:tblpY="198"/>
+        <w:tblW w:w="0" w:type="auto"/>
+        <w:tblLook w:val="04A0"/>
+      </w:tblPr>
+      <w:tblGrid>
+        <w:gridCol w:w="2235"/>
+        <w:gridCol w:w="7543"/>
+      </w:tblGrid>
+      <w:tr>
+        <w:tc>
+          <w:tcPr>
+            <w:tcW w:w="2235" w:type="dxa"/>
+          </w:tcPr>
+          <w:p>
+            <w:r>
+              <w:t>Titolo</w:t>
+            </w:r>
+          </w:p>
+        </w:tc>
+        <w:tc>
+          <w:tcPr>
+            <w:tcW w:w="7543" w:type="dxa"/>
+          </w:tcPr>
+          <w:p>
+            <w:r>
+              <w:t>Fine Fase</w:t>
+            </w:r>
+          </w:p>
+        </w:tc>
+      </w:tr>
+      <w:tr>
+        <w:tc>
+          <w:tcPr>
+            <w:tcW w:w="2235" w:type="dxa"/>
+          </w:tcPr>
+          <w:p>
+            <w:r>
+              <w:t>Descrizione</w:t>
+            </w:r>
+          </w:p>
+        </w:tc>
+        <w:tc>
+          <w:tcPr>
+            <w:tcW w:w="7543" w:type="dxa"/>
+          </w:tcPr>
+          <w:p>
+            <w:r>
+              <w:t>Si dichiara conclusa la propria fase di gioco</w:t>
+            </w:r>
+          </w:p>
+        </w:tc>
+      </w:tr>
+      <w:tr>
+        <w:tc>
+          <w:tcPr>
+            <w:tcW w:w="2235" w:type="dxa"/>
+          </w:tcPr>
+          <w:p>
+            <w:r>
+              <w:t>Relazioni</w:t>
+            </w:r>
+          </w:p>
+        </w:tc>
+        <w:tc>
+          <w:tcPr>
+            <w:tcW w:w="7543" w:type="dxa"/>
+          </w:tcPr>
+          <w:p/>
+        </w:tc>
+      </w:tr>
+      <w:tr>
+        <w:tc>
+          <w:tcPr>
+            <w:tcW w:w="2235" w:type="dxa"/>
+          </w:tcPr>
+          <w:p>
+            <w:r>
+              <w:t>Attori</w:t>
+            </w:r>
+          </w:p>
+        </w:tc>
+        <w:tc>
+          <w:tcPr>
+            <w:tcW w:w="7543" w:type="dxa"/>
+          </w:tcPr>
+          <w:p>
+            <w:r>
+              <w:t>Giocatore</w:t>
+            </w:r>
+          </w:p>
+        </w:tc>
+      </w:tr>
+      <w:tr>
+        <w:tc>
+          <w:tcPr>
+            <w:tcW w:w="2235" w:type="dxa"/>
+          </w:tcPr>
+          <w:p>
+            <w:r>
+              <w:t>Precondizioni</w:t>
+            </w:r>
+          </w:p>
+        </w:tc>
+        <w:tc>
+          <w:tcPr>
+            <w:tcW w:w="7543" w:type="dxa"/>
+          </w:tcPr>
+          <w:p>
+            <w:r>
+              <w:t>- Esiste una partita in corso</w:t>
+            </w:r>
+          </w:p>
+          <w:p>
+            <w:r>
+              <w:t>- E' il turno del giocatore</w:t>
+            </w:r>
+          </w:p>
+          <w:p>
+            <w:r>
+              <w:t>- [tecnicamente basta questo in quanto posiziona armate/muove armate gestisce già tutto]</w:t>
+            </w:r>
+          </w:p>
+        </w:tc>
+      </w:tr>
+      <w:tr>
+        <w:tc>
+          <w:tcPr>
+            <w:tcW w:w="2235" w:type="dxa"/>
+          </w:tcPr>
+          <w:p>
+            <w:r>
+              <w:t>Postcondizioni</w:t>
+            </w:r>
+          </w:p>
+        </w:tc>
+        <w:tc>
+          <w:tcPr>
+            <w:tcW w:w="7543" w:type="dxa"/>
+          </w:tcPr>
+          <w:p>
+            <w:r>
+              <w:t>- Si è passati alla fase successiva del turno del giocatore o si è passati alla prima fase del turno del giocatore successivo</w:t>
+            </w:r>
+          </w:p>
+        </w:tc>
+      </w:tr>
+      <w:tr>
+        <w:tc>
+          <w:tcPr>
+            <w:tcW w:w="2235" w:type="dxa"/>
+          </w:tcPr>
+          <w:p>
+            <w:r>
+              <w:t>Scenario Principale</w:t>
+            </w:r>
+          </w:p>
+        </w:tc>
+        <w:tc>
+          <w:tcPr>
+            <w:tcW w:w="7543" w:type="dxa"/>
+          </w:tcPr>
+          <w:p>
+            <w:pPr>
+              <w:pStyle w:val="Paragrafoelenco"/>
+              <w:ind w:left="0" w:right="57"/>
+            </w:pPr>
+            <w:r>
+              <w:t>- ...</w:t>
+            </w:r>
+          </w:p>
+        </w:tc>
+      </w:tr>
+      <w:tr>
+        <w:tc>
+          <w:tcPr>
+            <w:tcW w:w="2235" w:type="dxa"/>
+          </w:tcPr>
+          <w:p>
+            <w:r>
+              <w:t>Scenari Alternativi</w:t>
+            </w:r>
+          </w:p>
+        </w:tc>
+        <w:tc>
+          <w:tcPr>
+            <w:tcW w:w="7543" w:type="dxa"/>
+          </w:tcPr>
+          <w:p>
+            <w:pPr>
+              <w:pStyle w:val="Paragrafoelenco"/>
+              <w:ind w:left="0"/>
+            </w:pPr>
+            <w:r>
+              <w:t>- ...</w:t>
+            </w:r>
+          </w:p>
+        </w:tc>
+      </w:tr>
+      <w:tr>
+        <w:tc>
+          <w:tcPr>
+            <w:tcW w:w="2235" w:type="dxa"/>
+          </w:tcPr>
+          <w:p>
+            <w:pPr>
+              <w:rPr>
+                <w:u w:val="single"/>
+              </w:rPr>
+            </w:pPr>
+            <w:r>
+              <w:t>Requisiti non funzionali</w:t>
+            </w:r>
+          </w:p>
+        </w:tc>
+        <w:tc>
+          <w:tcPr>
+            <w:tcW w:w="7543" w:type="dxa"/>
+          </w:tcPr>
+          <w:p/>
+        </w:tc>
+      </w:tr>
+      <w:tr>
+        <w:tc>
+          <w:tcPr>
+            <w:tcW w:w="2235" w:type="dxa"/>
+          </w:tcPr>
+          <w:p>
+            <w:r>
+              <w:t>Punti aperti</w:t>
+            </w:r>
+          </w:p>
+        </w:tc>
+        <w:tc>
+          <w:tcPr>
+            <w:tcW w:w="7543" w:type="dxa"/>
+          </w:tcPr>
+          <w:p/>
+        </w:tc>
+      </w:tr>
+    </w:tbl>
+    <w:p/>
+    <w:p/>
+    <w:tbl>
+      <w:tblPr>
+        <w:tblStyle w:val="Grigliatabella"/>
+        <w:tblpPr w:leftFromText="141" w:rightFromText="141" w:vertAnchor="text" w:horzAnchor="margin" w:tblpY="198"/>
+        <w:tblW w:w="0" w:type="auto"/>
+        <w:tblLook w:val="04A0"/>
+      </w:tblPr>
+      <w:tblGrid>
+        <w:gridCol w:w="2235"/>
+        <w:gridCol w:w="7543"/>
+      </w:tblGrid>
+      <w:tr>
+        <w:tc>
+          <w:tcPr>
+            <w:tcW w:w="2235" w:type="dxa"/>
+          </w:tcPr>
+          <w:p>
+            <w:r>
+              <w:t>Titolo</w:t>
+            </w:r>
+          </w:p>
+        </w:tc>
+        <w:tc>
+          <w:tcPr>
+            <w:tcW w:w="7543" w:type="dxa"/>
+          </w:tcPr>
+          <w:p>
+            <w:r>
+              <w:t>Muovi Armate</w:t>
+            </w:r>
+          </w:p>
+        </w:tc>
+      </w:tr>
+      <w:tr>
+        <w:tc>
+          <w:tcPr>
+            <w:tcW w:w="2235" w:type="dxa"/>
+          </w:tcPr>
+          <w:p>
+            <w:r>
+              <w:t>Descrizione</w:t>
+            </w:r>
+          </w:p>
+        </w:tc>
+        <w:tc>
+          <w:tcPr>
+            <w:tcW w:w="7543" w:type="dxa"/>
+          </w:tcPr>
+          <w:p>
+            <w:r>
+              <w:t>Il giocatore ridistribuisce le armate nella sua fase di post-turno</w:t>
+            </w:r>
+          </w:p>
+        </w:tc>
+      </w:tr>
+      <w:tr>
+        <w:tc>
+          <w:tcPr>
+            <w:tcW w:w="2235" w:type="dxa"/>
+          </w:tcPr>
+          <w:p>
+            <w:r>
+              <w:t>Relazioni</w:t>
+            </w:r>
+          </w:p>
+        </w:tc>
+        <w:tc>
+          <w:tcPr>
+            <w:tcW w:w="7543" w:type="dxa"/>
+          </w:tcPr>
+          <w:p>
+            <w:r>
+              <w:object w:dxaOrig="4776" w:dyaOrig="968">
+                <v:shape id="_x0000_i1029" type="#_x0000_t75" style="width:239.1pt;height:48.25pt" o:ole="">
+                  <v:imagedata r:id="rId13" o:title=""/>
+                </v:shape>
+                <o:OLEObject Type="Embed" ProgID="Visio.Drawing.11" ShapeID="_x0000_i1029" DrawAspect="Content" ObjectID="_1492700109" r:id="rId14"/>
+              </w:object>
+            </w:r>
+          </w:p>
+        </w:tc>
+      </w:tr>
+      <w:tr>
+        <w:tc>
+          <w:tcPr>
+            <w:tcW w:w="2235" w:type="dxa"/>
+          </w:tcPr>
+          <w:p>
+            <w:r>
+              <w:t>Attori</w:t>
+            </w:r>
+          </w:p>
+        </w:tc>
+        <w:tc>
+          <w:tcPr>
+            <w:tcW w:w="7543" w:type="dxa"/>
+          </w:tcPr>
+          <w:p>
+            <w:r>
+              <w:t>Giocatore</w:t>
+            </w:r>
+          </w:p>
+        </w:tc>
+      </w:tr>
+      <w:tr>
+        <w:tc>
+          <w:tcPr>
+            <w:tcW w:w="2235" w:type="dxa"/>
+          </w:tcPr>
+          <w:p>
+            <w:r>
+              <w:t>Precondizioni</w:t>
+            </w:r>
+          </w:p>
+        </w:tc>
+        <w:tc>
+          <w:tcPr>
+            <w:tcW w:w="7543" w:type="dxa"/>
+          </w:tcPr>
+          <w:p>
+            <w:r>
+              <w:t>- Esiste una partita in corso</w:t>
+            </w:r>
+          </w:p>
+          <w:p>
+            <w:r>
+              <w:t>- E' il turno del giocatore</w:t>
+            </w:r>
+          </w:p>
+          <w:p>
+            <w:r>
+              <w:t xml:space="preserve">- E' la fase di </w:t>
+            </w:r>
+            <w:r>
+              <w:t>post-turno</w:t>
+            </w:r>
+          </w:p>
+        </w:tc>
+      </w:tr>
+      <w:tr>
+        <w:tc>
+          <w:tcPr>
+            <w:tcW w:w="2235" w:type="dxa"/>
+          </w:tcPr>
+          <w:p>
+            <w:r>
+              <w:t>Postcondizioni</w:t>
+            </w:r>
+          </w:p>
+        </w:tc>
+        <w:tc>
+          <w:tcPr>
+            <w:tcW w:w="7543" w:type="dxa"/>
+          </w:tcPr>
+          <w:p/>
+        </w:tc>
+      </w:tr>
+      <w:tr>
+        <w:tc>
+          <w:tcPr>
+            <w:tcW w:w="2235" w:type="dxa"/>
+          </w:tcPr>
+          <w:p>
+            <w:r>
+              <w:t>Scenario Principale</w:t>
+            </w:r>
+          </w:p>
+        </w:tc>
+        <w:tc>
+          <w:tcPr>
+            <w:tcW w:w="7543" w:type="dxa"/>
+          </w:tcPr>
+          <w:p>
+            <w:pPr>
+              <w:pStyle w:val="Paragrafoelenco"/>
+              <w:ind w:left="0" w:right="57"/>
+            </w:pPr>
+            <w:r>
+              <w:t xml:space="preserve">1. Il giocatore seleziona un suo territorio </w:t>
+            </w:r>
+          </w:p>
+          <w:p>
+            <w:pPr>
+              <w:pStyle w:val="Paragrafoelenco"/>
+              <w:ind w:left="0" w:right="57"/>
+            </w:pPr>
+            <w:r>
+              <w:t xml:space="preserve">2. Il giocatore seleziona un altro suo stato </w:t>
+            </w:r>
+            <w:r>
+              <w:rPr>
+                <w:u w:val="single"/>
+              </w:rPr>
+              <w:t>adiacente</w:t>
+            </w:r>
+          </w:p>
+          <w:p>
+            <w:pPr>
+              <w:pStyle w:val="Paragrafoelenco"/>
+              <w:ind w:left="0" w:right="57"/>
+            </w:pPr>
+            <w:r>
+              <w:t>3. Il giocatore seleziona quante armate (max N-1 dove N sono quelle presenti nel</w:t>
+            </w:r>
+          </w:p>
+          <w:p>
+            <w:pPr>
+              <w:pStyle w:val="Paragrafoelenco"/>
+              <w:ind w:left="0" w:right="57"/>
+            </w:pPr>
+            <w:r>
+              <w:t xml:space="preserve">    primo territorio selezionato) spostare dal 1° al 2° territorio</w:t>
+            </w:r>
+          </w:p>
+        </w:tc>
+      </w:tr>
+      <w:tr>
+        <w:tc>
+          <w:tcPr>
+            <w:tcW w:w="2235" w:type="dxa"/>
+          </w:tcPr>
+          <w:p>
+            <w:r>
+              <w:t>Scenari Alternativi</w:t>
+            </w:r>
+          </w:p>
+        </w:tc>
+        <w:tc>
+          <w:tcPr>
+            <w:tcW w:w="7543" w:type="dxa"/>
+          </w:tcPr>
+          <w:p>
+            <w:pPr>
+              <w:pStyle w:val="Paragrafoelenco"/>
+              <w:ind w:left="0"/>
+            </w:pPr>
+            <w:r>
+              <w:t>1.a Lo stato selezionato ha solo 1 armata, Si torna al passo 1</w:t>
+            </w:r>
+          </w:p>
+        </w:tc>
+      </w:tr>
+      <w:tr>
+        <w:tc>
+          <w:tcPr>
+            <w:tcW w:w="2235" w:type="dxa"/>
+          </w:tcPr>
+          <w:p>
+            <w:pPr>
+              <w:rPr>
+                <w:u w:val="single"/>
+              </w:rPr>
+            </w:pPr>
+            <w:r>
+              <w:t>Requisiti non funzionali</w:t>
+            </w:r>
+          </w:p>
+        </w:tc>
+        <w:tc>
+          <w:tcPr>
+            <w:tcW w:w="7543" w:type="dxa"/>
+          </w:tcPr>
+          <w:p/>
+        </w:tc>
+      </w:tr>
+      <w:tr>
+        <w:tc>
+          <w:tcPr>
+            <w:tcW w:w="2235" w:type="dxa"/>
+          </w:tcPr>
+          <w:p>
+            <w:r>
+              <w:t>Punti aperti</w:t>
+            </w:r>
+          </w:p>
+        </w:tc>
+        <w:tc>
+          <w:tcPr>
+            <w:tcW w:w="7543" w:type="dxa"/>
+          </w:tcPr>
+          <w:p/>
+        </w:tc>
+      </w:tr>
+    </w:tbl>
+    <w:p/>
+    <w:p/>
+    <w:tbl>
+      <w:tblPr>
+        <w:tblStyle w:val="Grigliatabella"/>
+        <w:tblpPr w:leftFromText="141" w:rightFromText="141" w:vertAnchor="text" w:horzAnchor="margin" w:tblpY="198"/>
+        <w:tblW w:w="0" w:type="auto"/>
+        <w:tblLook w:val="04A0"/>
+      </w:tblPr>
+      <w:tblGrid>
+        <w:gridCol w:w="2235"/>
+        <w:gridCol w:w="7543"/>
+      </w:tblGrid>
+      <w:tr>
+        <w:tc>
+          <w:tcPr>
+            <w:tcW w:w="2235" w:type="dxa"/>
+          </w:tcPr>
+          <w:p>
+            <w:r>
+              <w:t>Titolo</w:t>
+            </w:r>
+          </w:p>
+        </w:tc>
+        <w:tc>
+          <w:tcPr>
+            <w:tcW w:w="7543" w:type="dxa"/>
+          </w:tcPr>
+          <w:p>
+            <w:r>
+              <w:t>Fine Gioco</w:t>
+            </w:r>
+          </w:p>
+        </w:tc>
+      </w:tr>
+      <w:tr>
+        <w:tc>
+          <w:tcPr>
+            <w:tcW w:w="2235" w:type="dxa"/>
+          </w:tcPr>
+          <w:p>
+            <w:r>
+              <w:t>Descrizione</w:t>
+            </w:r>
+          </w:p>
+        </w:tc>
+        <w:tc>
+          <w:tcPr>
+            <w:tcW w:w="7543" w:type="dxa"/>
+          </w:tcPr>
+          <w:p>
+            <w:r>
+              <w:t>Il gioco finisce per il raggiungimento dell'obiettivo segreto da parte di un giocatore</w:t>
+            </w:r>
+          </w:p>
+        </w:tc>
+      </w:tr>
+      <w:tr>
+        <w:tc>
+          <w:tcPr>
+            <w:tcW w:w="2235" w:type="dxa"/>
+          </w:tcPr>
+          <w:p>
+            <w:r>
+              <w:t>Relazioni</w:t>
+            </w:r>
+          </w:p>
+        </w:tc>
+        <w:tc>
+          <w:tcPr>
+            <w:tcW w:w="7543" w:type="dxa"/>
+          </w:tcPr>
+          <w:p/>
+        </w:tc>
+      </w:tr>
+      <w:tr>
+        <w:tc>
+          <w:tcPr>
+            <w:tcW w:w="2235" w:type="dxa"/>
+          </w:tcPr>
+          <w:p>
+            <w:r>
+              <w:t>Attori</w:t>
+            </w:r>
+          </w:p>
+        </w:tc>
+        <w:tc>
+          <w:tcPr>
+            <w:tcW w:w="7543" w:type="dxa"/>
+          </w:tcPr>
+          <w:p>
+            <w:r>
+              <w:t>Event: Obiettivo Raggiunto</w:t>
+            </w:r>
+          </w:p>
+        </w:tc>
+      </w:tr>
+      <w:tr>
+        <w:tc>
+          <w:tcPr>
+            <w:tcW w:w="2235" w:type="dxa"/>
+          </w:tcPr>
+          <w:p>
+            <w:r>
+              <w:t>Precondizioni</w:t>
+            </w:r>
+          </w:p>
+        </w:tc>
+        <w:tc>
+          <w:tcPr>
+            <w:tcW w:w="7543" w:type="dxa"/>
+          </w:tcPr>
+          <w:p>
+            <w:r>
+              <w:t>- E' in corso una partita</w:t>
+            </w:r>
+          </w:p>
+          <w:p>
+            <w:r>
+              <w:t>- Si è appena conclusa la fase di attacco di un giocatore</w:t>
+            </w:r>
+          </w:p>
+        </w:tc>
+      </w:tr>
+      <w:tr>
+        <w:tc>
+          <w:tcPr>
+            <w:tcW w:w="2235" w:type="dxa"/>
+          </w:tcPr>
+          <w:p>
+            <w:r>
+              <w:t>Postcondizioni</w:t>
+            </w:r>
+          </w:p>
+        </w:tc>
+        <w:tc>
+          <w:tcPr>
+            <w:tcW w:w="7543" w:type="dxa"/>
+          </w:tcPr>
+          <w:p>
+            <w:r>
+              <w:t>- Si torna al CU "Inizio Gioco"</w:t>
+            </w:r>
+          </w:p>
+        </w:tc>
+      </w:tr>
+      <w:tr>
+        <w:tc>
+          <w:tcPr>
+            <w:tcW w:w="2235" w:type="dxa"/>
+          </w:tcPr>
+          <w:p>
+            <w:r>
+              <w:t>Scenario Principale</w:t>
+            </w:r>
+          </w:p>
+        </w:tc>
+        <w:tc>
+          <w:tcPr>
+            <w:tcW w:w="7543" w:type="dxa"/>
+          </w:tcPr>
+          <w:p>
+            <w:pPr>
+              <w:pStyle w:val="Paragrafoelenco"/>
+              <w:ind w:left="0" w:right="57"/>
+            </w:pPr>
+            <w:r>
+              <w:t xml:space="preserve">1. Un giocatore conquista un territorio, durante la sua fase d'attacco, il quale  </w:t>
+            </w:r>
+          </w:p>
+          <w:p>
+            <w:pPr>
+              <w:pStyle w:val="Paragrafoelenco"/>
+              <w:ind w:left="0" w:right="57"/>
+            </w:pPr>
+            <w:r>
+              <w:t xml:space="preserve">     rende soddisfatta la sua condizione di vittoria</w:t>
+            </w:r>
+          </w:p>
+        </w:tc>
+      </w:tr>
+      <w:tr>
+        <w:tc>
+          <w:tcPr>
+            <w:tcW w:w="2235" w:type="dxa"/>
+          </w:tcPr>
+          <w:p>
+            <w:r>
+              <w:t>Scenari Alternativi</w:t>
+            </w:r>
+          </w:p>
+        </w:tc>
+        <w:tc>
+          <w:tcPr>
+            <w:tcW w:w="7543" w:type="dxa"/>
+          </w:tcPr>
+          <w:p>
+            <w:pPr>
+              <w:pStyle w:val="Paragrafoelenco"/>
+              <w:ind w:left="0"/>
+            </w:pPr>
+            <w:r>
+              <w:t>- ...</w:t>
+            </w:r>
+          </w:p>
+        </w:tc>
+      </w:tr>
+      <w:tr>
+        <w:tc>
+          <w:tcPr>
+            <w:tcW w:w="2235" w:type="dxa"/>
+          </w:tcPr>
+          <w:p>
+            <w:pPr>
+              <w:rPr>
+                <w:u w:val="single"/>
+              </w:rPr>
+            </w:pPr>
+            <w:r>
+              <w:t>Requisiti non funzionali</w:t>
+            </w:r>
+          </w:p>
+        </w:tc>
+        <w:tc>
+          <w:tcPr>
+            <w:tcW w:w="7543" w:type="dxa"/>
+          </w:tcPr>
+          <w:p/>
+        </w:tc>
+      </w:tr>
+      <w:tr>
+        <w:tc>
+          <w:tcPr>
+            <w:tcW w:w="2235" w:type="dxa"/>
+          </w:tcPr>
+          <w:p>
+            <w:r>
+              <w:t>Punti aperti</w:t>
+            </w:r>
+          </w:p>
+        </w:tc>
+        <w:tc>
+          <w:tcPr>
+            <w:tcW w:w="7543" w:type="dxa"/>
+          </w:tcPr>
+          <w:p/>
+        </w:tc>
+      </w:tr>
+    </w:tbl>
+    <w:p/>
+    <w:p/>
+    <w:p/>
     <w:p/>
     <w:p/>
     <w:sectPr>

</xml_diff>